<commit_message>
Lab 3 report, started :notebook:
Added a comment but the rest of it needs to be done!
</commit_message>
<xml_diff>
--- a/Lab 3/Lab 3 Submission/Lab 3 report template.docx
+++ b/Lab 3/Lab 3 Submission/Lab 3 report template.docx
@@ -148,8 +148,6 @@
               </w:rPr>
               <w:t>(s)</w:t>
             </w:r>
-            <w:bookmarkStart w:id="0" w:name="_GoBack"/>
-            <w:bookmarkEnd w:id="0"/>
           </w:p>
           <w:p/>
           <w:p/>
@@ -279,11 +277,128 @@
             </w:r>
           </w:p>
           <w:p>
-            <w:pPr>
-              <w:rPr>
-                <w:b/>
-              </w:rPr>
-            </w:pPr>
+            <w:r>
+              <w:t xml:space="preserve">The </w:t>
+            </w:r>
+            <w:proofErr w:type="gramStart"/>
+            <w:r>
+              <w:rPr>
+                <w:i/>
+              </w:rPr>
+              <w:t>setLength(</w:t>
+            </w:r>
+            <w:proofErr w:type="gramEnd"/>
+            <w:r>
+              <w:rPr>
+                <w:i/>
+              </w:rPr>
+              <w:t>)</w:t>
+            </w:r>
+            <w:r>
+              <w:t xml:space="preserve"> method ou</w:t>
+            </w:r>
+            <w:r>
+              <w:t xml:space="preserve">tlined in the lab exercise for </w:t>
+            </w:r>
+            <w:r>
+              <w:rPr>
+                <w:i/>
+              </w:rPr>
+              <w:t>Shape</w:t>
+            </w:r>
+            <w:r>
+              <w:t xml:space="preserve"> objects is not </w:t>
+            </w:r>
+            <w:r>
+              <w:t>a good name for the method</w:t>
+            </w:r>
+            <w:r>
+              <w:t xml:space="preserve">.  As with all </w:t>
+            </w:r>
+            <w:r>
+              <w:t xml:space="preserve">different </w:t>
+            </w:r>
+            <w:r>
+              <w:t xml:space="preserve">types of shapes they extend </w:t>
+            </w:r>
+            <w:r>
+              <w:t xml:space="preserve">the </w:t>
+            </w:r>
+            <w:r>
+              <w:rPr>
+                <w:i/>
+              </w:rPr>
+              <w:t>Shape</w:t>
+            </w:r>
+            <w:r>
+              <w:t xml:space="preserve"> class and so all objects will have</w:t>
+            </w:r>
+            <w:r>
+              <w:t xml:space="preserve"> to have </w:t>
+            </w:r>
+            <w:r>
+              <w:t>this metho</w:t>
+            </w:r>
+            <w:r>
+              <w:t>d; it is important that it is named correctly.</w:t>
+            </w:r>
+          </w:p>
+          <w:p>
+            <w:r>
+              <w:t xml:space="preserve">It is appropriately named for squares for setting the length of the square.  However for circles </w:t>
+            </w:r>
+            <w:proofErr w:type="gramStart"/>
+            <w:r>
+              <w:rPr>
+                <w:i/>
+              </w:rPr>
+              <w:t>setLength</w:t>
+            </w:r>
+            <w:r>
+              <w:t>(</w:t>
+            </w:r>
+            <w:proofErr w:type="gramEnd"/>
+            <w:r>
+              <w:t>) is not an appropriate name as it is changing the radius.</w:t>
+            </w:r>
+          </w:p>
+          <w:p>
+            <w:r>
+              <w:t xml:space="preserve">With this, I have changed my </w:t>
+            </w:r>
+            <w:proofErr w:type="gramStart"/>
+            <w:r>
+              <w:rPr>
+                <w:i/>
+              </w:rPr>
+              <w:t>setLength</w:t>
+            </w:r>
+            <w:r>
+              <w:t>(</w:t>
+            </w:r>
+            <w:proofErr w:type="gramEnd"/>
+            <w:r>
+              <w:t xml:space="preserve">) method to </w:t>
+            </w:r>
+            <w:proofErr w:type="spellStart"/>
+            <w:r>
+              <w:rPr>
+                <w:i/>
+              </w:rPr>
+              <w:t>setSize</w:t>
+            </w:r>
+            <w:proofErr w:type="spellEnd"/>
+            <w:r>
+              <w:t>()</w:t>
+            </w:r>
+            <w:r>
+              <w:t xml:space="preserve"> so that the name is more appropriate for all shape objects, may they be squares, circles or mor</w:t>
+            </w:r>
+            <w:r>
+              <w:t>e.</w:t>
+            </w:r>
+            <w:bookmarkStart w:id="0" w:name="_GoBack"/>
+            <w:bookmarkEnd w:id="0"/>
           </w:p>
           <w:p>
             <w:pPr>
@@ -309,6 +424,7 @@
               <w:rPr>
                 <w:b/>
               </w:rPr>
+              <w:lastRenderedPageBreak/>
               <w:t>Extra credit</w:t>
             </w:r>
           </w:p>

</xml_diff>